<commit_message>
updated testing concerns in write-up
</commit_message>
<xml_diff>
--- a/Deliverable-3.docx
+++ b/Deliverable-3.docx
@@ -154,7 +154,16 @@
           <w:rFonts w:ascii="Helvetica Neue" w:hAnsi="Helvetica Neue"/>
           <w:b/>
         </w:rPr>
-        <w:t>CS 1632 – DELIVERABLE 3: Web Testing with BDD</w:t>
+        <w:t>CS 1632 – DELIVER</w:t>
+      </w:r>
+      <w:bookmarkStart w:id="0" w:name="_GoBack"/>
+      <w:bookmarkEnd w:id="0"/>
+      <w:r>
+        <w:rPr>
+          <w:rFonts w:ascii="Helvetica Neue" w:hAnsi="Helvetica Neue"/>
+          <w:b/>
+        </w:rPr>
+        <w:t>ABLE 3: Web Testing with BDD</w:t>
       </w:r>
     </w:p>
     <w:p>
@@ -489,16 +498,56 @@
         <w:rPr>
           <w:rFonts w:ascii="Helvetica Neue" w:hAnsi="Helvetica Neue"/>
         </w:rPr>
-        <w:t>. It was both difficult to set up the Eclipse environment that allowed us to run these tests and figure out how to properly export our tests in a sane manner.</w:t>
-      </w:r>
-    </w:p>
-    <w:p>
-      <w:pPr>
-        <w:spacing w:line="480" w:lineRule="auto"/>
-        <w:rPr>
-          <w:rFonts w:ascii="Helvetica Neue" w:hAnsi="Helvetica Neue"/>
-        </w:rPr>
-      </w:pPr>
+        <w:t>.</w:t>
+      </w:r>
+      <w:r>
+        <w:rPr>
+          <w:rFonts w:ascii="Helvetica Neue" w:hAnsi="Helvetica Neue"/>
+        </w:rPr>
+        <w:t xml:space="preserve"> While setting up the environment in Eclipse was fairly straightforward, many of our tests failed at first due to differences between the converted </w:t>
+      </w:r>
+      <w:proofErr w:type="spellStart"/>
+      <w:r>
+        <w:rPr>
+          <w:rFonts w:ascii="Helvetica Neue" w:hAnsi="Helvetica Neue"/>
+        </w:rPr>
+        <w:t>JUnit</w:t>
+      </w:r>
+      <w:proofErr w:type="spellEnd"/>
+      <w:r>
+        <w:rPr>
+          <w:rFonts w:ascii="Helvetica Neue" w:hAnsi="Helvetica Neue"/>
+        </w:rPr>
+        <w:t xml:space="preserve"> tests and the tests we ran through the Selenium IDE in our browser. We were eventually able to get our tests to pass, but only after realizing the subtle differences between running the tests as </w:t>
+      </w:r>
+      <w:proofErr w:type="spellStart"/>
+      <w:r>
+        <w:rPr>
+          <w:rFonts w:ascii="Helvetica Neue" w:hAnsi="Helvetica Neue"/>
+        </w:rPr>
+        <w:t>JUnits</w:t>
+      </w:r>
+      <w:proofErr w:type="spellEnd"/>
+      <w:r>
+        <w:rPr>
+          <w:rFonts w:ascii="Helvetica Neue" w:hAnsi="Helvetica Neue"/>
+        </w:rPr>
+        <w:t xml:space="preserve"> with </w:t>
+      </w:r>
+      <w:proofErr w:type="spellStart"/>
+      <w:r>
+        <w:rPr>
+          <w:rFonts w:ascii="Helvetica Neue" w:hAnsi="Helvetica Neue"/>
+        </w:rPr>
+        <w:t>WebDriver</w:t>
+      </w:r>
+      <w:proofErr w:type="spellEnd"/>
+      <w:r>
+        <w:rPr>
+          <w:rFonts w:ascii="Helvetica Neue" w:hAnsi="Helvetica Neue"/>
+        </w:rPr>
+        <w:t xml:space="preserve"> and running them directly through the Selenium IDE in Firefox. </w:t>
+      </w:r>
     </w:p>
     <w:p>
       <w:pPr>
@@ -722,13 +771,7 @@
         <w:rPr>
           <w:rFonts w:ascii="Helvetica Neue" w:hAnsi="Helvetica Neue"/>
         </w:rPr>
-        <w:t xml:space="preserve">logging in then </w:t>
-      </w:r>
-      <w:r>
-        <w:rPr>
-          <w:rFonts w:ascii="Helvetica Neue" w:hAnsi="Helvetica Neue"/>
-        </w:rPr>
-        <w:t>I should see a message telling me I entered the wrong information</w:t>
+        <w:t>logging in then I should see a message telling me I entered the wrong information</w:t>
       </w:r>
     </w:p>
     <w:p>
@@ -836,8 +879,6 @@
           <w:rFonts w:ascii="Helvetica Neue" w:hAnsi="Helvetica Neue"/>
         </w:rPr>
       </w:pPr>
-      <w:bookmarkStart w:id="0" w:name="_GoBack"/>
-      <w:bookmarkEnd w:id="0"/>
     </w:p>
     <w:p>
       <w:pPr>
@@ -1042,19 +1083,7 @@
         <w:rPr>
           <w:rFonts w:ascii="Helvetica Neue" w:hAnsi="Helvetica Neue" w:cs="Helvetica"/>
         </w:rPr>
-        <w:t>Given a cart that is not empty when the subtotal, delivery fee, and sa</w:t>
-      </w:r>
-      <w:r>
-        <w:rPr>
-          <w:rFonts w:ascii="Helvetica Neue" w:hAnsi="Helvetica Neue" w:cs="Helvetica"/>
-        </w:rPr>
-        <w:t xml:space="preserve">les tax are added </w:t>
-      </w:r>
-      <w:r>
-        <w:rPr>
-          <w:rFonts w:ascii="Helvetica Neue" w:hAnsi="Helvetica Neue" w:cs="Helvetica"/>
-        </w:rPr>
-        <w:t>together then they should equal the total price</w:t>
+        <w:t>Given a cart that is not empty when the subtotal, delivery fee, and sales tax are added together then they should equal the total price</w:t>
       </w:r>
     </w:p>
     <w:p>
@@ -1083,31 +1112,7 @@
         <w:rPr>
           <w:rFonts w:ascii="Helvetica Neue" w:hAnsi="Helvetica Neue"/>
         </w:rPr>
-        <w:t xml:space="preserve"> </w:t>
-      </w:r>
-      <w:r>
-        <w:rPr>
-          <w:rFonts w:ascii="Helvetica Neue" w:hAnsi="Helvetica Neue"/>
-        </w:rPr>
-        <w:t xml:space="preserve">As a user I want </w:t>
-      </w:r>
-      <w:r>
-        <w:rPr>
-          <w:rFonts w:ascii="Helvetica Neue" w:hAnsi="Helvetica Neue"/>
-        </w:rPr>
-        <w:t>to search for food categories</w:t>
-      </w:r>
-      <w:r>
-        <w:rPr>
-          <w:rFonts w:ascii="Helvetica Neue" w:hAnsi="Helvetica Neue"/>
-        </w:rPr>
-        <w:t xml:space="preserve"> so that </w:t>
-      </w:r>
-      <w:r>
-        <w:rPr>
-          <w:rFonts w:ascii="Helvetica Neue" w:hAnsi="Helvetica Neue"/>
-        </w:rPr>
-        <w:t>I can narrow my selection</w:t>
+        <w:t xml:space="preserve"> As a user I want to search for food categories so that I can narrow my selection</w:t>
       </w:r>
     </w:p>
     <w:p>
@@ -1187,31 +1192,7 @@
         <w:rPr>
           <w:rFonts w:ascii="Helvetica Neue" w:hAnsi="Helvetica Neue"/>
         </w:rPr>
-        <w:t>Given I type in a search for “</w:t>
-      </w:r>
-      <w:r>
-        <w:rPr>
-          <w:rFonts w:ascii="Helvetica Neue" w:hAnsi="Helvetica Neue"/>
-        </w:rPr>
-        <w:t>hamburgers</w:t>
-      </w:r>
-      <w:r>
-        <w:rPr>
-          <w:rFonts w:ascii="Helvetica Neue" w:hAnsi="Helvetica Neue"/>
-        </w:rPr>
-        <w:t xml:space="preserve">” when I press the search button then I’m given a results page with </w:t>
-      </w:r>
-      <w:r>
-        <w:rPr>
-          <w:rFonts w:ascii="Helvetica Neue" w:hAnsi="Helvetica Neue"/>
-        </w:rPr>
-        <w:t>hamburger</w:t>
-      </w:r>
-      <w:r>
-        <w:rPr>
-          <w:rFonts w:ascii="Helvetica Neue" w:hAnsi="Helvetica Neue"/>
-        </w:rPr>
-        <w:t xml:space="preserve"> restaurants</w:t>
+        <w:t>Given I type in a search for “hamburgers” when I press the search button then I’m given a results page with hamburger restaurants</w:t>
       </w:r>
     </w:p>
     <w:p>
@@ -1230,31 +1211,7 @@
         <w:rPr>
           <w:rFonts w:ascii="Helvetica Neue" w:hAnsi="Helvetica Neue"/>
         </w:rPr>
-        <w:t>Given I type in a search for “</w:t>
-      </w:r>
-      <w:r>
-        <w:rPr>
-          <w:rFonts w:ascii="Helvetica Neue" w:hAnsi="Helvetica Neue"/>
-        </w:rPr>
-        <w:t>sushi</w:t>
-      </w:r>
-      <w:r>
-        <w:rPr>
-          <w:rFonts w:ascii="Helvetica Neue" w:hAnsi="Helvetica Neue"/>
-        </w:rPr>
-        <w:t xml:space="preserve">” when I press the search button then I’m given a results page with </w:t>
-      </w:r>
-      <w:r>
-        <w:rPr>
-          <w:rFonts w:ascii="Helvetica Neue" w:hAnsi="Helvetica Neue"/>
-        </w:rPr>
-        <w:t>sushi</w:t>
-      </w:r>
-      <w:r>
-        <w:rPr>
-          <w:rFonts w:ascii="Helvetica Neue" w:hAnsi="Helvetica Neue"/>
-        </w:rPr>
-        <w:t xml:space="preserve"> restaurants</w:t>
+        <w:t>Given I type in a search for “sushi” when I press the search button then I’m given a results page with sushi restaurants</w:t>
       </w:r>
     </w:p>
     <w:p>
@@ -1273,31 +1230,7 @@
         <w:rPr>
           <w:rFonts w:ascii="Helvetica Neue" w:hAnsi="Helvetica Neue"/>
         </w:rPr>
-        <w:t>Given I type in a search for “</w:t>
-      </w:r>
-      <w:r>
-        <w:rPr>
-          <w:rFonts w:ascii="Helvetica Neue" w:hAnsi="Helvetica Neue"/>
-        </w:rPr>
-        <w:t>Chinese</w:t>
-      </w:r>
-      <w:r>
-        <w:rPr>
-          <w:rFonts w:ascii="Helvetica Neue" w:hAnsi="Helvetica Neue"/>
-        </w:rPr>
-        <w:t xml:space="preserve">” when I press the search button then I’m given a results page with </w:t>
-      </w:r>
-      <w:r>
-        <w:rPr>
-          <w:rFonts w:ascii="Helvetica Neue" w:hAnsi="Helvetica Neue"/>
-        </w:rPr>
-        <w:t>Chinese</w:t>
-      </w:r>
-      <w:r>
-        <w:rPr>
-          <w:rFonts w:ascii="Helvetica Neue" w:hAnsi="Helvetica Neue"/>
-        </w:rPr>
-        <w:t xml:space="preserve"> restaurants</w:t>
+        <w:t>Given I type in a search for “Chinese” when I press the search button then I’m given a results page with Chinese restaurants</w:t>
       </w:r>
     </w:p>
     <w:p>
@@ -1316,31 +1249,7 @@
         <w:rPr>
           <w:rFonts w:ascii="Helvetica Neue" w:hAnsi="Helvetica Neue"/>
         </w:rPr>
-        <w:t>Given I type in a search for “</w:t>
-      </w:r>
-      <w:r>
-        <w:rPr>
-          <w:rFonts w:ascii="Helvetica Neue" w:hAnsi="Helvetica Neue"/>
-        </w:rPr>
-        <w:t>calzones</w:t>
-      </w:r>
-      <w:r>
-        <w:rPr>
-          <w:rFonts w:ascii="Helvetica Neue" w:hAnsi="Helvetica Neue"/>
-        </w:rPr>
-        <w:t xml:space="preserve">” when I press the search button then I’m given a results page with </w:t>
-      </w:r>
-      <w:r>
-        <w:rPr>
-          <w:rFonts w:ascii="Helvetica Neue" w:hAnsi="Helvetica Neue"/>
-        </w:rPr>
-        <w:t>calzone</w:t>
-      </w:r>
-      <w:r>
-        <w:rPr>
-          <w:rFonts w:ascii="Helvetica Neue" w:hAnsi="Helvetica Neue"/>
-        </w:rPr>
-        <w:t xml:space="preserve"> restaurants</w:t>
+        <w:t>Given I type in a search for “calzones” when I press the search button then I’m given a results page with calzone restaurants</w:t>
       </w:r>
     </w:p>
     <w:p>
@@ -1369,19 +1278,7 @@
         <w:rPr>
           <w:rFonts w:ascii="Helvetica Neue" w:hAnsi="Helvetica Neue"/>
         </w:rPr>
-        <w:t xml:space="preserve"> As a user </w:t>
-      </w:r>
-      <w:r>
-        <w:rPr>
-          <w:rFonts w:ascii="Helvetica Neue" w:hAnsi="Helvetica Neue"/>
-        </w:rPr>
-        <w:t xml:space="preserve">I want </w:t>
-      </w:r>
-      <w:r>
-        <w:rPr>
-          <w:rFonts w:ascii="Helvetica Neue" w:hAnsi="Helvetica Neue"/>
-        </w:rPr>
-        <w:t xml:space="preserve">to be </w:t>
+        <w:t xml:space="preserve"> As a user I want to be </w:t>
       </w:r>
       <w:r>
         <w:rPr>
@@ -1393,19 +1290,7 @@
         <w:rPr>
           <w:rFonts w:ascii="Helvetica Neue" w:hAnsi="Helvetica Neue"/>
         </w:rPr>
-        <w:t>see ratings of restaurants</w:t>
-      </w:r>
-      <w:r>
-        <w:rPr>
-          <w:rFonts w:ascii="Helvetica Neue" w:hAnsi="Helvetica Neue"/>
-        </w:rPr>
-        <w:t xml:space="preserve"> so that </w:t>
-      </w:r>
-      <w:r>
-        <w:rPr>
-          <w:rFonts w:ascii="Helvetica Neue" w:hAnsi="Helvetica Neue"/>
-        </w:rPr>
-        <w:t>I can make a more informed decision</w:t>
+        <w:t>see ratings of restaurants so that I can make a more informed decision</w:t>
       </w:r>
     </w:p>
     <w:p>
@@ -1473,31 +1358,7 @@
         <w:rPr>
           <w:rFonts w:ascii="Helvetica Neue" w:hAnsi="Helvetica Neue"/>
         </w:rPr>
-        <w:t xml:space="preserve">Given I enter a search for restaurants in my area (15213) when I see the results then I should be able to see the </w:t>
-      </w:r>
-      <w:r>
-        <w:rPr>
-          <w:rFonts w:ascii="Helvetica Neue" w:hAnsi="Helvetica Neue"/>
-        </w:rPr>
-        <w:t xml:space="preserve">number of </w:t>
-      </w:r>
-      <w:r>
-        <w:rPr>
-          <w:rFonts w:ascii="Helvetica Neue" w:hAnsi="Helvetica Neue"/>
-        </w:rPr>
-        <w:t xml:space="preserve">ratings for </w:t>
-      </w:r>
-      <w:r>
-        <w:rPr>
-          <w:rFonts w:ascii="Helvetica Neue" w:hAnsi="Helvetica Neue"/>
-        </w:rPr>
-        <w:t xml:space="preserve">each of </w:t>
-      </w:r>
-      <w:r>
-        <w:rPr>
-          <w:rFonts w:ascii="Helvetica Neue" w:hAnsi="Helvetica Neue"/>
-        </w:rPr>
-        <w:t xml:space="preserve">the results </w:t>
+        <w:t xml:space="preserve">Given I enter a search for restaurants in my area (15213) when I see the results then I should be able to see the number of ratings for each of the results </w:t>
       </w:r>
     </w:p>
     <w:p>
@@ -1540,19 +1401,7 @@
         <w:rPr>
           <w:rFonts w:ascii="Helvetica Neue" w:hAnsi="Helvetica Neue"/>
         </w:rPr>
-        <w:t xml:space="preserve"> then </w:t>
-      </w:r>
-      <w:r>
-        <w:rPr>
-          <w:rFonts w:ascii="Helvetica Neue" w:hAnsi="Helvetica Neue"/>
-        </w:rPr>
-        <w:t>I should be able to see the</w:t>
-      </w:r>
-      <w:r>
-        <w:rPr>
-          <w:rFonts w:ascii="Helvetica Neue" w:hAnsi="Helvetica Neue"/>
-        </w:rPr>
-        <w:t xml:space="preserve"> rating (out of five stars)</w:t>
+        <w:t xml:space="preserve"> then I should be able to see the rating (out of five stars)</w:t>
       </w:r>
     </w:p>
     <w:p>
@@ -1571,13 +1420,7 @@
         <w:rPr>
           <w:rFonts w:ascii="Helvetica Neue" w:hAnsi="Helvetica Neue"/>
         </w:rPr>
-        <w:t xml:space="preserve">Given I click on a restaurant page when the page loads then I should be able to see the number of ratings </w:t>
-      </w:r>
-      <w:r>
-        <w:rPr>
-          <w:rFonts w:ascii="Helvetica Neue" w:hAnsi="Helvetica Neue"/>
-        </w:rPr>
-        <w:t>for the restaurant</w:t>
+        <w:t>Given I click on a restaurant page when the page loads then I should be able to see the number of ratings for the restaurant</w:t>
       </w:r>
     </w:p>
     <w:p>
@@ -1596,25 +1439,7 @@
         <w:rPr>
           <w:rFonts w:ascii="Helvetica Neue" w:hAnsi="Helvetica Neue"/>
         </w:rPr>
-        <w:t xml:space="preserve">Given I click on a restaurant page </w:t>
-      </w:r>
-      <w:r>
-        <w:rPr>
-          <w:rFonts w:ascii="Helvetica Neue" w:hAnsi="Helvetica Neue"/>
-        </w:rPr>
-        <w:t xml:space="preserve">and the restaurant has reviews </w:t>
-      </w:r>
-      <w:r>
-        <w:rPr>
-          <w:rFonts w:ascii="Helvetica Neue" w:hAnsi="Helvetica Neue"/>
-        </w:rPr>
-        <w:t xml:space="preserve">when the page loads then I should be able to see the </w:t>
-      </w:r>
-      <w:r>
-        <w:rPr>
-          <w:rFonts w:ascii="Helvetica Neue" w:hAnsi="Helvetica Neue"/>
-        </w:rPr>
-        <w:t>individual reviews submitted by users</w:t>
+        <w:t>Given I click on a restaurant page and the restaurant has reviews when the page loads then I should be able to see the individual reviews submitted by users</w:t>
       </w:r>
     </w:p>
     <w:p>

</xml_diff>

<commit_message>
updated write-up, added test suite for all tests, added comments to tests
</commit_message>
<xml_diff>
--- a/Deliverable-3.docx
+++ b/Deliverable-3.docx
@@ -154,16 +154,7 @@
           <w:rFonts w:ascii="Helvetica Neue" w:hAnsi="Helvetica Neue"/>
           <w:b/>
         </w:rPr>
-        <w:t>CS 1632 – DELIVER</w:t>
-      </w:r>
-      <w:bookmarkStart w:id="0" w:name="_GoBack"/>
-      <w:bookmarkEnd w:id="0"/>
-      <w:r>
-        <w:rPr>
-          <w:rFonts w:ascii="Helvetica Neue" w:hAnsi="Helvetica Neue"/>
-          <w:b/>
-        </w:rPr>
-        <w:t>ABLE 3: Web Testing with BDD</w:t>
+        <w:t>CS 1632 – DELIVERABLE 3: Web Testing with BDD</w:t>
       </w:r>
     </w:p>
     <w:p>
@@ -548,6 +539,132 @@
         </w:rPr>
         <w:t xml:space="preserve"> and running them directly through the Selenium IDE in Firefox. </w:t>
       </w:r>
+    </w:p>
+    <w:p>
+      <w:pPr>
+        <w:spacing w:line="480" w:lineRule="auto"/>
+        <w:rPr>
+          <w:rFonts w:ascii="Helvetica Neue" w:hAnsi="Helvetica Neue"/>
+        </w:rPr>
+      </w:pPr>
+    </w:p>
+    <w:p>
+      <w:pPr>
+        <w:spacing w:line="480" w:lineRule="auto"/>
+        <w:rPr>
+          <w:rFonts w:ascii="Helvetica Neue" w:hAnsi="Helvetica Neue"/>
+        </w:rPr>
+      </w:pPr>
+    </w:p>
+    <w:p>
+      <w:pPr>
+        <w:spacing w:line="480" w:lineRule="auto"/>
+        <w:rPr>
+          <w:rFonts w:ascii="Helvetica Neue" w:hAnsi="Helvetica Neue"/>
+        </w:rPr>
+      </w:pPr>
+    </w:p>
+    <w:p>
+      <w:pPr>
+        <w:spacing w:line="480" w:lineRule="auto"/>
+        <w:jc w:val="center"/>
+        <w:rPr>
+          <w:rFonts w:ascii="Helvetica Neue" w:hAnsi="Helvetica Neue"/>
+          <w:b/>
+        </w:rPr>
+      </w:pPr>
+      <w:r>
+        <w:rPr>
+          <w:rFonts w:ascii="Helvetica Neue" w:hAnsi="Helvetica Neue"/>
+          <w:noProof/>
+        </w:rPr>
+        <w:drawing>
+          <wp:anchor distT="0" distB="0" distL="114300" distR="114300" simplePos="0" relativeHeight="251658240" behindDoc="0" locked="0" layoutInCell="1" allowOverlap="1" wp14:anchorId="768A7357" wp14:editId="648D1CA5">
+            <wp:simplePos x="0" y="0"/>
+            <wp:positionH relativeFrom="column">
+              <wp:posOffset>-288290</wp:posOffset>
+            </wp:positionH>
+            <wp:positionV relativeFrom="paragraph">
+              <wp:posOffset>345440</wp:posOffset>
+            </wp:positionV>
+            <wp:extent cx="6515735" cy="3930015"/>
+            <wp:effectExtent l="0" t="0" r="12065" b="6985"/>
+            <wp:wrapTight wrapText="bothSides">
+              <wp:wrapPolygon edited="0">
+                <wp:start x="0" y="0"/>
+                <wp:lineTo x="0" y="21499"/>
+                <wp:lineTo x="21556" y="21499"/>
+                <wp:lineTo x="21556" y="0"/>
+                <wp:lineTo x="0" y="0"/>
+              </wp:wrapPolygon>
+            </wp:wrapTight>
+            <wp:docPr id="1" name="Picture 1" descr="../Desktop/Screen%20Shot%202015-10-27%20at%203.08.19%20PM.pn"/>
+            <wp:cNvGraphicFramePr>
+              <a:graphicFrameLocks xmlns:a="http://schemas.openxmlformats.org/drawingml/2006/main" noChangeAspect="1"/>
+            </wp:cNvGraphicFramePr>
+            <a:graphic xmlns:a="http://schemas.openxmlformats.org/drawingml/2006/main">
+              <a:graphicData uri="http://schemas.openxmlformats.org/drawingml/2006/picture">
+                <pic:pic xmlns:pic="http://schemas.openxmlformats.org/drawingml/2006/picture">
+                  <pic:nvPicPr>
+                    <pic:cNvPr id="0" name="Picture 1" descr="../Desktop/Screen%20Shot%202015-10-27%20at%203.08.19%20PM.pn"/>
+                    <pic:cNvPicPr>
+                      <a:picLocks noChangeAspect="1" noChangeArrowheads="1"/>
+                    </pic:cNvPicPr>
+                  </pic:nvPicPr>
+                  <pic:blipFill>
+                    <a:blip r:embed="rId5">
+                      <a:extLst>
+                        <a:ext uri="{28A0092B-C50C-407E-A947-70E740481C1C}">
+                          <a14:useLocalDpi xmlns:a14="http://schemas.microsoft.com/office/drawing/2010/main" val="0"/>
+                        </a:ext>
+                      </a:extLst>
+                    </a:blip>
+                    <a:srcRect/>
+                    <a:stretch>
+                      <a:fillRect/>
+                    </a:stretch>
+                  </pic:blipFill>
+                  <pic:spPr bwMode="auto">
+                    <a:xfrm>
+                      <a:off x="0" y="0"/>
+                      <a:ext cx="6515735" cy="3930015"/>
+                    </a:xfrm>
+                    <a:prstGeom prst="rect">
+                      <a:avLst/>
+                    </a:prstGeom>
+                    <a:noFill/>
+                    <a:ln>
+                      <a:noFill/>
+                    </a:ln>
+                  </pic:spPr>
+                </pic:pic>
+              </a:graphicData>
+            </a:graphic>
+            <wp14:sizeRelH relativeFrom="margin">
+              <wp14:pctWidth>0</wp14:pctWidth>
+            </wp14:sizeRelH>
+            <wp14:sizeRelV relativeFrom="margin">
+              <wp14:pctHeight>0</wp14:pctHeight>
+            </wp14:sizeRelV>
+          </wp:anchor>
+        </w:drawing>
+      </w:r>
+      <w:r>
+        <w:rPr>
+          <w:rFonts w:ascii="Helvetica Neue" w:hAnsi="Helvetica Neue"/>
+          <w:b/>
+        </w:rPr>
+        <w:t>Screenshot of Test Results</w:t>
+      </w:r>
+    </w:p>
+    <w:p>
+      <w:pPr>
+        <w:spacing w:line="480" w:lineRule="auto"/>
+        <w:jc w:val="center"/>
+        <w:rPr>
+          <w:rFonts w:ascii="Helvetica Neue" w:hAnsi="Helvetica Neue"/>
+        </w:rPr>
+      </w:pPr>
     </w:p>
     <w:p>
       <w:pPr>
@@ -953,7 +1070,19 @@
         <w:rPr>
           <w:rFonts w:ascii="Helvetica Neue" w:hAnsi="Helvetica Neue" w:cs="Helvetica"/>
         </w:rPr>
-        <w:t>Given an empty shopping cart when I add an item to it then it should appear in the cart</w:t>
+        <w:t>Given an empty shopping cart when I add an item</w:t>
+      </w:r>
+      <w:r>
+        <w:rPr>
+          <w:rFonts w:ascii="Helvetica Neue" w:hAnsi="Helvetica Neue" w:cs="Helvetica"/>
+        </w:rPr>
+        <w:t xml:space="preserve"> to it then it should appear in </w:t>
+      </w:r>
+      <w:r>
+        <w:rPr>
+          <w:rFonts w:ascii="Helvetica Neue" w:hAnsi="Helvetica Neue" w:cs="Helvetica"/>
+        </w:rPr>
+        <w:t>the cart</w:t>
       </w:r>
     </w:p>
     <w:p>
@@ -990,7 +1119,19 @@
         <w:rPr>
           <w:rFonts w:ascii="Helvetica Neue" w:hAnsi="Helvetica Neue" w:cs="Helvetica"/>
         </w:rPr>
-        <w:t>Given a shopping cart with 1 item in it when I remove that item it should no longer be in the cart</w:t>
+        <w:t>Given a shopping cart with 1 item in it when I remove that item</w:t>
+      </w:r>
+      <w:r>
+        <w:rPr>
+          <w:rFonts w:ascii="Helvetica Neue" w:hAnsi="Helvetica Neue" w:cs="Helvetica"/>
+        </w:rPr>
+        <w:t xml:space="preserve"> then</w:t>
+      </w:r>
+      <w:r>
+        <w:rPr>
+          <w:rFonts w:ascii="Helvetica Neue" w:hAnsi="Helvetica Neue" w:cs="Helvetica"/>
+        </w:rPr>
+        <w:t xml:space="preserve"> it should no longer be in the cart</w:t>
       </w:r>
     </w:p>
     <w:p>
@@ -1137,7 +1278,15 @@
         <w:rPr>
           <w:rFonts w:ascii="Helvetica Neue" w:hAnsi="Helvetica Neue"/>
         </w:rPr>
-        <w:t>I type in a search for “</w:t>
+        <w:t>I type in a se</w:t>
+      </w:r>
+      <w:bookmarkStart w:id="0" w:name="_GoBack"/>
+      <w:bookmarkEnd w:id="0"/>
+      <w:r>
+        <w:rPr>
+          <w:rFonts w:ascii="Helvetica Neue" w:hAnsi="Helvetica Neue"/>
+        </w:rPr>
+        <w:t>arch for “</w:t>
       </w:r>
       <w:r>
         <w:rPr>
@@ -1245,12 +1394,14 @@
           <w:rFonts w:ascii="Helvetica Neue" w:hAnsi="Helvetica Neue"/>
         </w:rPr>
       </w:pPr>
-      <w:r>
-        <w:rPr>
-          <w:rFonts w:ascii="Helvetica Neue" w:hAnsi="Helvetica Neue"/>
-        </w:rPr>
-        <w:t>Given I type in a search for “calzones” when I press the search button then I’m given a results page with calzone restaurants</w:t>
-      </w:r>
+      <w:proofErr w:type="spellStart"/>
+      <w:r>
+        <w:rPr>
+          <w:rFonts w:ascii="Helvetica Neue" w:hAnsi="Helvetica Neue"/>
+        </w:rPr>
+        <w:t>wor</w:t>
+      </w:r>
+      <w:proofErr w:type="spellEnd"/>
     </w:p>
     <w:p>
       <w:pPr>

</xml_diff>